<commit_message>
Software Requirement Specification is done, but has to be reviewed! Consider to avoid to insert the UC diagram at the end of the doc
</commit_message>
<xml_diff>
--- a/Software Requirement Specification/Software Requirement Specification.docx
+++ b/Software Requirement Specification/Software Requirement Specification.docx
@@ -15,6 +15,7 @@
           <w:color w:val="061A2D"/>
           <w:sz w:val="72"/>
           <w:szCs w:val="72"/>
+          <w:lang w:val="en-US"/>
         </w:rPr>
       </w:pPr>
       <w:proofErr w:type="spellStart"/>
@@ -28,6 +29,7 @@
           <w:color w:val="061A2D"/>
           <w:sz w:val="72"/>
           <w:szCs w:val="72"/>
+          <w:lang w:val="en-US"/>
         </w:rPr>
         <w:t>Sit</w:t>
       </w:r>
@@ -41,6 +43,7 @@
           <w:color w:val="4CA1D8"/>
           <w:sz w:val="72"/>
           <w:szCs w:val="72"/>
+          <w:lang w:val="en-US"/>
         </w:rPr>
         <w:t>&amp;</w:t>
       </w:r>
@@ -54,6 +57,7 @@
           <w:color w:val="061A2D"/>
           <w:sz w:val="72"/>
           <w:szCs w:val="72"/>
+          <w:lang w:val="en-US"/>
         </w:rPr>
         <w:t>Play</w:t>
       </w:r>
@@ -68,6 +72,7 @@
           <w:color w:val="061A2D"/>
           <w:sz w:val="48"/>
           <w:szCs w:val="48"/>
+          <w:lang w:val="en-US"/>
         </w:rPr>
       </w:pPr>
     </w:p>
@@ -433,7 +438,23 @@
           <w:szCs w:val="28"/>
           <w:lang w:val="en-US"/>
         </w:rPr>
-        <w:t xml:space="preserve">, a Windows operating system is required (Windows 10 is recommended). An internet connection is also required for the use of maps, necessary to perform a lot of action. For the web version of the application, a web browser that supports HTML5 is required; the use of Chrome, version 88 or later, is recommended. </w:t>
+        <w:t>, a Windows operating system is required (Windows 10 is recommended). An internet connection is also required for the use of maps, necessary to perform a lot of action</w:t>
+      </w:r>
+      <w:r>
+        <w:rPr>
+          <w:sz w:val="28"/>
+          <w:szCs w:val="28"/>
+          <w:lang w:val="en-US"/>
+        </w:rPr>
+        <w:t>s</w:t>
+      </w:r>
+      <w:r>
+        <w:rPr>
+          <w:sz w:val="28"/>
+          <w:szCs w:val="28"/>
+          <w:lang w:val="en-US"/>
+        </w:rPr>
+        <w:t xml:space="preserve">. For the web version of the application, a web browser that supports HTML5 is required; the use of Chrome, version 88 or later, is recommended. </w:t>
       </w:r>
     </w:p>
     <w:p>
@@ -478,7 +499,23 @@
           <w:szCs w:val="28"/>
           <w:lang w:val="en-US"/>
         </w:rPr>
-        <w:t xml:space="preserve"> can be compared to other systems like </w:t>
+        <w:t xml:space="preserve"> can be compared to other systems</w:t>
+      </w:r>
+      <w:r>
+        <w:rPr>
+          <w:sz w:val="28"/>
+          <w:szCs w:val="28"/>
+          <w:lang w:val="en-US"/>
+        </w:rPr>
+        <w:t xml:space="preserve"> used to organize events,</w:t>
+      </w:r>
+      <w:r>
+        <w:rPr>
+          <w:sz w:val="28"/>
+          <w:szCs w:val="28"/>
+          <w:lang w:val="en-US"/>
+        </w:rPr>
+        <w:t xml:space="preserve"> like </w:t>
       </w:r>
       <w:proofErr w:type="spellStart"/>
       <w:r>
@@ -586,7 +623,23 @@
           <w:szCs w:val="28"/>
           <w:lang w:val="en-US"/>
         </w:rPr>
-        <w:t xml:space="preserve"> is the player that decides to join a table or a tournament. This makes the whole thing more interactive, opening up to the opportunity to play with unknown people and also avoids boring tasks for the organizer. </w:t>
+        <w:t xml:space="preserve"> is the player that decides to join a table or a tournament. This makes the whole thing more interactive, opening up to the opportunity to play with unknown people</w:t>
+      </w:r>
+      <w:r>
+        <w:rPr>
+          <w:sz w:val="28"/>
+          <w:szCs w:val="28"/>
+          <w:lang w:val="en-US"/>
+        </w:rPr>
+        <w:t xml:space="preserve">; it </w:t>
+      </w:r>
+      <w:r>
+        <w:rPr>
+          <w:sz w:val="28"/>
+          <w:szCs w:val="28"/>
+          <w:lang w:val="en-US"/>
+        </w:rPr>
+        <w:t xml:space="preserve">also avoids boring tasks for the organizer. </w:t>
       </w:r>
       <w:r>
         <w:rPr>
@@ -747,7 +800,23 @@
           <w:szCs w:val="28"/>
           <w:lang w:val="en-US"/>
         </w:rPr>
-        <w:t xml:space="preserve"> also manages the payment of any booking price. However, unlike </w:t>
+        <w:t xml:space="preserve"> also manages the payment of booking price</w:t>
+      </w:r>
+      <w:r>
+        <w:rPr>
+          <w:sz w:val="28"/>
+          <w:szCs w:val="28"/>
+          <w:lang w:val="en-US"/>
+        </w:rPr>
+        <w:t>s, if any</w:t>
+      </w:r>
+      <w:r>
+        <w:rPr>
+          <w:sz w:val="28"/>
+          <w:szCs w:val="28"/>
+          <w:lang w:val="en-US"/>
+        </w:rPr>
+        <w:t xml:space="preserve">. However, unlike </w:t>
       </w:r>
       <w:proofErr w:type="spellStart"/>
       <w:r>
@@ -772,12 +841,942 @@
     </w:p>
     <w:p>
       <w:pPr>
-        <w:rPr>
-          <w:sz w:val="28"/>
-          <w:szCs w:val="28"/>
-          <w:lang w:val="en-US"/>
-        </w:rPr>
-      </w:pPr>
+        <w:pStyle w:val="Titolo1"/>
+        <w:rPr>
+          <w:rFonts w:asciiTheme="minorHAnsi" w:hAnsiTheme="minorHAnsi" w:cs="Times New Roman"/>
+          <w:lang w:val="en-US"/>
+        </w:rPr>
+      </w:pPr>
+      <w:r>
+        <w:rPr>
+          <w:rFonts w:asciiTheme="minorHAnsi" w:hAnsiTheme="minorHAnsi" w:cs="Times New Roman"/>
+          <w:lang w:val="en-US"/>
+        </w:rPr>
+        <w:t>User stories</w:t>
+      </w:r>
+    </w:p>
+    <w:p>
+      <w:pPr>
+        <w:pStyle w:val="Paragrafoelenco"/>
+        <w:numPr>
+          <w:ilvl w:val="0"/>
+          <w:numId w:val="1"/>
+        </w:numPr>
+        <w:ind w:left="714" w:hanging="357"/>
+        <w:contextualSpacing w:val="0"/>
+        <w:rPr>
+          <w:rFonts w:cstheme="minorHAnsi"/>
+          <w:sz w:val="28"/>
+          <w:szCs w:val="28"/>
+          <w:lang w:val="en-US"/>
+        </w:rPr>
+      </w:pPr>
+      <w:r>
+        <w:rPr>
+          <w:rFonts w:cstheme="minorHAnsi"/>
+          <w:sz w:val="28"/>
+          <w:szCs w:val="28"/>
+          <w:lang w:val="en-US"/>
+        </w:rPr>
+        <w:t>As a player, I want to organize game tables by specifying place, date, time and card game, so that I can host other players and enjoy playing cards together.</w:t>
+      </w:r>
+    </w:p>
+    <w:p>
+      <w:pPr>
+        <w:pStyle w:val="Paragrafoelenco"/>
+        <w:numPr>
+          <w:ilvl w:val="0"/>
+          <w:numId w:val="1"/>
+        </w:numPr>
+        <w:ind w:left="714" w:hanging="357"/>
+        <w:contextualSpacing w:val="0"/>
+        <w:rPr>
+          <w:rFonts w:cstheme="minorHAnsi"/>
+          <w:sz w:val="28"/>
+          <w:szCs w:val="28"/>
+          <w:lang w:val="en-US"/>
+        </w:rPr>
+      </w:pPr>
+      <w:r>
+        <w:rPr>
+          <w:rFonts w:cstheme="minorHAnsi"/>
+          <w:sz w:val="28"/>
+          <w:szCs w:val="28"/>
+          <w:lang w:val="en-US"/>
+        </w:rPr>
+        <w:t>As an organizer, I want to create tournaments by establishing a maximum number of players and a price to participate, so that I can easily manage the organization of the tournament.</w:t>
+      </w:r>
+    </w:p>
+    <w:p>
+      <w:pPr>
+        <w:pStyle w:val="Paragrafoelenco"/>
+        <w:numPr>
+          <w:ilvl w:val="0"/>
+          <w:numId w:val="1"/>
+        </w:numPr>
+        <w:ind w:left="714" w:hanging="357"/>
+        <w:contextualSpacing w:val="0"/>
+        <w:rPr>
+          <w:rFonts w:cstheme="minorHAnsi"/>
+          <w:sz w:val="28"/>
+          <w:szCs w:val="28"/>
+          <w:lang w:val="en-US"/>
+        </w:rPr>
+      </w:pPr>
+      <w:r>
+        <w:rPr>
+          <w:rFonts w:cstheme="minorHAnsi"/>
+          <w:sz w:val="28"/>
+          <w:szCs w:val="28"/>
+          <w:lang w:val="en-US"/>
+        </w:rPr>
+        <w:t>As a businessman, I want to sponsor tournaments, so that I can promote my companies and business activities.</w:t>
+      </w:r>
+    </w:p>
+    <w:p>
+      <w:pPr>
+        <w:pStyle w:val="Paragrafoelenco"/>
+        <w:numPr>
+          <w:ilvl w:val="0"/>
+          <w:numId w:val="1"/>
+        </w:numPr>
+        <w:ind w:left="714" w:hanging="357"/>
+        <w:contextualSpacing w:val="0"/>
+        <w:rPr>
+          <w:rFonts w:cstheme="minorHAnsi"/>
+          <w:color w:val="A6A6A6" w:themeColor="background1" w:themeShade="A6"/>
+          <w:sz w:val="28"/>
+          <w:szCs w:val="28"/>
+          <w:lang w:val="en-US"/>
+        </w:rPr>
+      </w:pPr>
+      <w:r>
+        <w:rPr>
+          <w:rFonts w:cstheme="minorHAnsi"/>
+          <w:color w:val="A6A6A6" w:themeColor="background1" w:themeShade="A6"/>
+          <w:sz w:val="28"/>
+          <w:szCs w:val="28"/>
+          <w:lang w:val="en-US"/>
+        </w:rPr>
+        <w:t>As a player, I want to reserve a seat at a tournament, so that I can be sure that I will play the game.</w:t>
+      </w:r>
+    </w:p>
+    <w:p>
+      <w:pPr>
+        <w:pStyle w:val="Paragrafoelenco"/>
+        <w:numPr>
+          <w:ilvl w:val="0"/>
+          <w:numId w:val="1"/>
+        </w:numPr>
+        <w:ind w:left="714" w:hanging="357"/>
+        <w:contextualSpacing w:val="0"/>
+        <w:rPr>
+          <w:rFonts w:cstheme="minorHAnsi"/>
+          <w:color w:val="A6A6A6" w:themeColor="background1" w:themeShade="A6"/>
+          <w:sz w:val="28"/>
+          <w:szCs w:val="28"/>
+          <w:lang w:val="en-US"/>
+        </w:rPr>
+      </w:pPr>
+      <w:r>
+        <w:rPr>
+          <w:rFonts w:cstheme="minorHAnsi"/>
+          <w:color w:val="A6A6A6" w:themeColor="background1" w:themeShade="A6"/>
+          <w:sz w:val="28"/>
+          <w:szCs w:val="28"/>
+          <w:lang w:val="en-US"/>
+        </w:rPr>
+        <w:t>As an organizer, I want to declare a winner of a tournament, so that I can be sure that there is only one winner per tournament.</w:t>
+      </w:r>
+    </w:p>
+    <w:p>
+      <w:pPr>
+        <w:pStyle w:val="Paragrafoelenco"/>
+        <w:numPr>
+          <w:ilvl w:val="0"/>
+          <w:numId w:val="1"/>
+        </w:numPr>
+        <w:ind w:left="714" w:hanging="357"/>
+        <w:contextualSpacing w:val="0"/>
+        <w:rPr>
+          <w:rFonts w:cstheme="minorHAnsi"/>
+          <w:color w:val="A6A6A6" w:themeColor="background1" w:themeShade="A6"/>
+          <w:sz w:val="28"/>
+          <w:szCs w:val="28"/>
+          <w:lang w:val="en-US"/>
+        </w:rPr>
+      </w:pPr>
+      <w:r>
+        <w:rPr>
+          <w:rFonts w:cstheme="minorHAnsi"/>
+          <w:color w:val="A6A6A6" w:themeColor="background1" w:themeShade="A6"/>
+          <w:sz w:val="28"/>
+          <w:szCs w:val="28"/>
+          <w:lang w:val="en-US"/>
+        </w:rPr>
+        <w:t>As a player, I want to be notified if a table or tournament I was supposed to participate in is canceled, so that I can avoid unnecessary travels.</w:t>
+      </w:r>
+    </w:p>
+    <w:p>
+      <w:pPr>
+        <w:pStyle w:val="Titolo1"/>
+        <w:rPr>
+          <w:rFonts w:asciiTheme="minorHAnsi" w:hAnsiTheme="minorHAnsi" w:cs="Times New Roman"/>
+          <w:lang w:val="en-US"/>
+        </w:rPr>
+      </w:pPr>
+      <w:r>
+        <w:rPr>
+          <w:rFonts w:asciiTheme="minorHAnsi" w:hAnsiTheme="minorHAnsi" w:cs="Times New Roman"/>
+          <w:lang w:val="en-US"/>
+        </w:rPr>
+        <w:t>Functional requirements</w:t>
+      </w:r>
+    </w:p>
+    <w:p>
+      <w:pPr>
+        <w:pStyle w:val="Paragrafoelenco"/>
+        <w:numPr>
+          <w:ilvl w:val="0"/>
+          <w:numId w:val="2"/>
+        </w:numPr>
+        <w:ind w:left="714" w:hanging="357"/>
+        <w:contextualSpacing w:val="0"/>
+        <w:rPr>
+          <w:rFonts w:cstheme="minorHAnsi"/>
+          <w:color w:val="A6A6A6" w:themeColor="background1" w:themeShade="A6"/>
+          <w:sz w:val="28"/>
+          <w:szCs w:val="28"/>
+          <w:lang w:val="en-US"/>
+        </w:rPr>
+      </w:pPr>
+      <w:r>
+        <w:rPr>
+          <w:rFonts w:cstheme="minorHAnsi"/>
+          <w:color w:val="A6A6A6" w:themeColor="background1" w:themeShade="A6"/>
+          <w:sz w:val="28"/>
+          <w:szCs w:val="28"/>
+          <w:lang w:val="en-US"/>
+        </w:rPr>
+        <w:t>The system shall provide the creation of a new table</w:t>
+      </w:r>
+      <w:r>
+        <w:rPr>
+          <w:rFonts w:cstheme="minorHAnsi"/>
+          <w:color w:val="A6A6A6" w:themeColor="background1" w:themeShade="A6"/>
+          <w:sz w:val="28"/>
+          <w:szCs w:val="28"/>
+          <w:vertAlign w:val="superscript"/>
+          <w:lang w:val="en-US"/>
+        </w:rPr>
+        <w:t>1</w:t>
+      </w:r>
+      <w:r>
+        <w:rPr>
+          <w:rFonts w:cstheme="minorHAnsi"/>
+          <w:color w:val="A6A6A6" w:themeColor="background1" w:themeShade="A6"/>
+          <w:sz w:val="28"/>
+          <w:szCs w:val="28"/>
+          <w:lang w:val="en-US"/>
+        </w:rPr>
+        <w:t>, specifying:</w:t>
+      </w:r>
+    </w:p>
+    <w:p>
+      <w:pPr>
+        <w:pStyle w:val="Paragrafoelenco"/>
+        <w:numPr>
+          <w:ilvl w:val="0"/>
+          <w:numId w:val="3"/>
+        </w:numPr>
+        <w:rPr>
+          <w:rFonts w:cstheme="minorHAnsi"/>
+          <w:color w:val="A6A6A6" w:themeColor="background1" w:themeShade="A6"/>
+          <w:sz w:val="28"/>
+          <w:szCs w:val="28"/>
+          <w:lang w:val="en-US"/>
+        </w:rPr>
+      </w:pPr>
+      <w:r>
+        <w:rPr>
+          <w:rFonts w:cstheme="minorHAnsi"/>
+          <w:color w:val="A6A6A6" w:themeColor="background1" w:themeShade="A6"/>
+          <w:sz w:val="28"/>
+          <w:szCs w:val="28"/>
+          <w:lang w:val="en-US"/>
+        </w:rPr>
+        <w:t>the identifying (unique) name of the table;</w:t>
+      </w:r>
+    </w:p>
+    <w:p>
+      <w:pPr>
+        <w:pStyle w:val="Paragrafoelenco"/>
+        <w:numPr>
+          <w:ilvl w:val="0"/>
+          <w:numId w:val="3"/>
+        </w:numPr>
+        <w:rPr>
+          <w:rFonts w:cstheme="minorHAnsi"/>
+          <w:color w:val="A6A6A6" w:themeColor="background1" w:themeShade="A6"/>
+          <w:sz w:val="28"/>
+          <w:szCs w:val="28"/>
+          <w:lang w:val="en-US"/>
+        </w:rPr>
+      </w:pPr>
+      <w:r>
+        <w:rPr>
+          <w:rFonts w:cstheme="minorHAnsi"/>
+          <w:color w:val="A6A6A6" w:themeColor="background1" w:themeShade="A6"/>
+          <w:sz w:val="28"/>
+          <w:szCs w:val="28"/>
+          <w:lang w:val="en-US"/>
+        </w:rPr>
+        <w:lastRenderedPageBreak/>
+        <w:t>the address of the place where the game will be played;</w:t>
+      </w:r>
+    </w:p>
+    <w:p>
+      <w:pPr>
+        <w:pStyle w:val="Paragrafoelenco"/>
+        <w:numPr>
+          <w:ilvl w:val="0"/>
+          <w:numId w:val="3"/>
+        </w:numPr>
+        <w:rPr>
+          <w:rFonts w:cstheme="minorHAnsi"/>
+          <w:color w:val="A6A6A6" w:themeColor="background1" w:themeShade="A6"/>
+          <w:sz w:val="28"/>
+          <w:szCs w:val="28"/>
+          <w:lang w:val="en-US"/>
+        </w:rPr>
+      </w:pPr>
+      <w:r>
+        <w:rPr>
+          <w:rFonts w:cstheme="minorHAnsi"/>
+          <w:color w:val="A6A6A6" w:themeColor="background1" w:themeShade="A6"/>
+          <w:sz w:val="28"/>
+          <w:szCs w:val="28"/>
+          <w:lang w:val="en-US"/>
+        </w:rPr>
+        <w:t>date and time of the game;</w:t>
+      </w:r>
+    </w:p>
+    <w:p>
+      <w:pPr>
+        <w:pStyle w:val="Paragrafoelenco"/>
+        <w:numPr>
+          <w:ilvl w:val="0"/>
+          <w:numId w:val="3"/>
+        </w:numPr>
+        <w:rPr>
+          <w:rFonts w:cstheme="minorHAnsi"/>
+          <w:color w:val="A6A6A6" w:themeColor="background1" w:themeShade="A6"/>
+          <w:sz w:val="28"/>
+          <w:szCs w:val="28"/>
+          <w:lang w:val="en-US"/>
+        </w:rPr>
+      </w:pPr>
+      <w:r>
+        <w:rPr>
+          <w:rFonts w:cstheme="minorHAnsi"/>
+          <w:color w:val="A6A6A6" w:themeColor="background1" w:themeShade="A6"/>
+          <w:sz w:val="28"/>
+          <w:szCs w:val="28"/>
+          <w:lang w:val="en-US"/>
+        </w:rPr>
+        <w:t>type of card game</w:t>
+      </w:r>
+      <w:r>
+        <w:rPr>
+          <w:rFonts w:cstheme="minorHAnsi"/>
+          <w:color w:val="A6A6A6" w:themeColor="background1" w:themeShade="A6"/>
+          <w:sz w:val="28"/>
+          <w:szCs w:val="28"/>
+          <w:vertAlign w:val="superscript"/>
+          <w:lang w:val="en-US"/>
+        </w:rPr>
+        <w:t>2</w:t>
+      </w:r>
+      <w:r>
+        <w:rPr>
+          <w:rFonts w:cstheme="minorHAnsi"/>
+          <w:color w:val="A6A6A6" w:themeColor="background1" w:themeShade="A6"/>
+          <w:sz w:val="28"/>
+          <w:szCs w:val="28"/>
+          <w:lang w:val="en-US"/>
+        </w:rPr>
+        <w:t xml:space="preserve"> that will be played;</w:t>
+      </w:r>
+    </w:p>
+    <w:p>
+      <w:pPr>
+        <w:ind w:left="708"/>
+        <w:rPr>
+          <w:rFonts w:cstheme="minorHAnsi"/>
+          <w:color w:val="A6A6A6" w:themeColor="background1" w:themeShade="A6"/>
+          <w:sz w:val="28"/>
+          <w:szCs w:val="28"/>
+          <w:lang w:val="en-US"/>
+        </w:rPr>
+      </w:pPr>
+      <w:r>
+        <w:rPr>
+          <w:rFonts w:cstheme="minorHAnsi"/>
+          <w:color w:val="A6A6A6" w:themeColor="background1" w:themeShade="A6"/>
+          <w:sz w:val="28"/>
+          <w:szCs w:val="28"/>
+          <w:lang w:val="en-US"/>
+        </w:rPr>
+        <w:t>The system shall provide this feature to both organizer users and player users.</w:t>
+      </w:r>
+    </w:p>
+    <w:p>
+      <w:pPr>
+        <w:pStyle w:val="Paragrafoelenco"/>
+        <w:numPr>
+          <w:ilvl w:val="0"/>
+          <w:numId w:val="2"/>
+        </w:numPr>
+        <w:ind w:left="714" w:hanging="357"/>
+        <w:contextualSpacing w:val="0"/>
+        <w:rPr>
+          <w:rFonts w:cstheme="minorHAnsi"/>
+          <w:sz w:val="28"/>
+          <w:szCs w:val="28"/>
+          <w:lang w:val="en-US"/>
+        </w:rPr>
+      </w:pPr>
+      <w:r>
+        <w:rPr>
+          <w:rFonts w:cstheme="minorHAnsi"/>
+          <w:sz w:val="28"/>
+          <w:szCs w:val="28"/>
+          <w:lang w:val="en-US"/>
+        </w:rPr>
+        <w:t>The system shall provide seat reservations at tables and tournaments only to users with player-type accounts and only within 1 hour from the start of the table and 3 hours from the start of the tournament.</w:t>
+      </w:r>
+    </w:p>
+    <w:p>
+      <w:pPr>
+        <w:pStyle w:val="Paragrafoelenco"/>
+        <w:numPr>
+          <w:ilvl w:val="0"/>
+          <w:numId w:val="2"/>
+        </w:numPr>
+        <w:ind w:left="714" w:hanging="357"/>
+        <w:contextualSpacing w:val="0"/>
+        <w:rPr>
+          <w:rFonts w:cstheme="minorHAnsi"/>
+          <w:sz w:val="28"/>
+          <w:szCs w:val="28"/>
+          <w:lang w:val="en-US"/>
+        </w:rPr>
+      </w:pPr>
+      <w:r>
+        <w:rPr>
+          <w:rFonts w:cstheme="minorHAnsi"/>
+          <w:sz w:val="28"/>
+          <w:szCs w:val="28"/>
+          <w:lang w:val="en-US"/>
+        </w:rPr>
+        <w:t>The system shall provide tournaments sponsorship to users with businessman-type accounts, specifying the business activity to be used as a sponsor.</w:t>
+      </w:r>
+    </w:p>
+    <w:p>
+      <w:pPr>
+        <w:pStyle w:val="Paragrafoelenco"/>
+        <w:numPr>
+          <w:ilvl w:val="0"/>
+          <w:numId w:val="2"/>
+        </w:numPr>
+        <w:ind w:left="714" w:hanging="357"/>
+        <w:contextualSpacing w:val="0"/>
+        <w:rPr>
+          <w:rFonts w:cstheme="minorHAnsi"/>
+          <w:color w:val="A6A6A6" w:themeColor="background1" w:themeShade="A6"/>
+          <w:sz w:val="28"/>
+          <w:szCs w:val="28"/>
+          <w:lang w:val="en-US"/>
+        </w:rPr>
+      </w:pPr>
+      <w:r>
+        <w:rPr>
+          <w:rFonts w:cstheme="minorHAnsi"/>
+          <w:color w:val="A6A6A6" w:themeColor="background1" w:themeShade="A6"/>
+          <w:sz w:val="28"/>
+          <w:szCs w:val="28"/>
+          <w:lang w:val="en-US"/>
+        </w:rPr>
+        <w:t>The system shall provide the declaration of a winner among the participants of a table or tournament, but only to the organizer of the table or tournament.</w:t>
+      </w:r>
+    </w:p>
+    <w:p>
+      <w:pPr>
+        <w:pStyle w:val="Paragrafoelenco"/>
+        <w:numPr>
+          <w:ilvl w:val="0"/>
+          <w:numId w:val="2"/>
+        </w:numPr>
+        <w:ind w:left="714" w:hanging="357"/>
+        <w:contextualSpacing w:val="0"/>
+        <w:rPr>
+          <w:rFonts w:cstheme="minorHAnsi"/>
+          <w:color w:val="A6A6A6" w:themeColor="background1" w:themeShade="A6"/>
+          <w:sz w:val="28"/>
+          <w:szCs w:val="28"/>
+          <w:lang w:val="en-US"/>
+        </w:rPr>
+      </w:pPr>
+      <w:r>
+        <w:rPr>
+          <w:rFonts w:cstheme="minorHAnsi"/>
+          <w:color w:val="A6A6A6" w:themeColor="background1" w:themeShade="A6"/>
+          <w:sz w:val="28"/>
+          <w:szCs w:val="28"/>
+          <w:lang w:val="en-US"/>
+        </w:rPr>
+        <w:t>The system shall provide cancellation of a scheduled table or tournament, but no later than 1 hour from the start of the game or tournament.</w:t>
+      </w:r>
+    </w:p>
+    <w:p>
+      <w:pPr>
+        <w:pStyle w:val="Paragrafoelenco"/>
+        <w:numPr>
+          <w:ilvl w:val="0"/>
+          <w:numId w:val="2"/>
+        </w:numPr>
+        <w:ind w:left="714" w:hanging="357"/>
+        <w:contextualSpacing w:val="0"/>
+        <w:rPr>
+          <w:rFonts w:cstheme="minorHAnsi"/>
+          <w:color w:val="7F7F7F" w:themeColor="text1" w:themeTint="80"/>
+          <w:sz w:val="28"/>
+          <w:szCs w:val="28"/>
+          <w:lang w:val="en-US"/>
+        </w:rPr>
+      </w:pPr>
+      <w:r>
+        <w:rPr>
+          <w:rFonts w:cstheme="minorHAnsi"/>
+          <w:sz w:val="28"/>
+          <w:szCs w:val="28"/>
+          <w:lang w:val="en-US"/>
+        </w:rPr>
+        <w:t>The system shall send a notification to the participants of a table or tournament when it is canceled, specifying the name of the canceled table or tournament and who was the organizer.</w:t>
+      </w:r>
+    </w:p>
+    <w:p>
+      <w:pPr>
+        <w:pStyle w:val="Paragrafoelenco"/>
+        <w:numPr>
+          <w:ilvl w:val="0"/>
+          <w:numId w:val="2"/>
+        </w:numPr>
+        <w:ind w:left="714" w:hanging="357"/>
+        <w:contextualSpacing w:val="0"/>
+        <w:rPr>
+          <w:rFonts w:cstheme="minorHAnsi"/>
+          <w:sz w:val="28"/>
+          <w:szCs w:val="28"/>
+          <w:lang w:val="en-US"/>
+        </w:rPr>
+      </w:pPr>
+      <w:r>
+        <w:rPr>
+          <w:rFonts w:cstheme="minorHAnsi"/>
+          <w:color w:val="767171" w:themeColor="background2" w:themeShade="80"/>
+          <w:sz w:val="28"/>
+          <w:szCs w:val="28"/>
+          <w:lang w:val="en-US"/>
+        </w:rPr>
+        <w:t xml:space="preserve">The system shall provide a connection to </w:t>
+      </w:r>
+      <w:proofErr w:type="spellStart"/>
+      <w:r>
+        <w:rPr>
+          <w:rFonts w:cstheme="minorHAnsi"/>
+          <w:color w:val="767171" w:themeColor="background2" w:themeShade="80"/>
+          <w:sz w:val="28"/>
+          <w:szCs w:val="28"/>
+          <w:lang w:val="en-US"/>
+        </w:rPr>
+        <w:t>Mapbox</w:t>
+      </w:r>
+      <w:proofErr w:type="spellEnd"/>
+      <w:r>
+        <w:rPr>
+          <w:rFonts w:cstheme="minorHAnsi"/>
+          <w:color w:val="767171" w:themeColor="background2" w:themeShade="80"/>
+          <w:sz w:val="28"/>
+          <w:szCs w:val="28"/>
+          <w:lang w:val="en-US"/>
+        </w:rPr>
+        <w:t>.</w:t>
+      </w:r>
+    </w:p>
+    <w:p>
+      <w:pPr>
+        <w:rPr>
+          <w:rFonts w:cstheme="minorHAnsi"/>
+          <w:sz w:val="28"/>
+          <w:szCs w:val="28"/>
+          <w:lang w:val="en-US"/>
+        </w:rPr>
+      </w:pPr>
+    </w:p>
+    <w:p>
+      <w:pPr>
+        <w:rPr>
+          <w:rFonts w:cstheme="minorHAnsi"/>
+          <w:b/>
+          <w:bCs/>
+          <w:sz w:val="28"/>
+          <w:szCs w:val="28"/>
+          <w:lang w:val="en-US"/>
+        </w:rPr>
+      </w:pPr>
+      <w:r>
+        <w:rPr>
+          <w:rFonts w:cstheme="minorHAnsi"/>
+          <w:b/>
+          <w:bCs/>
+          <w:sz w:val="28"/>
+          <w:szCs w:val="28"/>
+          <w:lang w:val="en-US"/>
+        </w:rPr>
+        <w:t>GLOSSARY</w:t>
+      </w:r>
+    </w:p>
+    <w:p>
+      <w:pPr>
+        <w:pStyle w:val="Testonotaapidipagina"/>
+        <w:numPr>
+          <w:ilvl w:val="0"/>
+          <w:numId w:val="4"/>
+        </w:numPr>
+        <w:ind w:left="709"/>
+        <w:rPr>
+          <w:rFonts w:cstheme="minorHAnsi"/>
+          <w:sz w:val="24"/>
+          <w:szCs w:val="24"/>
+          <w:lang w:val="en-US"/>
+        </w:rPr>
+      </w:pPr>
+      <w:r>
+        <w:rPr>
+          <w:rFonts w:cstheme="minorHAnsi"/>
+          <w:sz w:val="24"/>
+          <w:szCs w:val="24"/>
+          <w:lang w:val="en-US"/>
+        </w:rPr>
+        <w:t>Table: it represents an organized card game, with an address, a date and a time of start, a card game type</w:t>
+      </w:r>
+      <w:r>
+        <w:rPr>
+          <w:rFonts w:cstheme="minorHAnsi"/>
+          <w:sz w:val="24"/>
+          <w:szCs w:val="24"/>
+          <w:vertAlign w:val="superscript"/>
+          <w:lang w:val="en-US"/>
+        </w:rPr>
+        <w:t>2</w:t>
+      </w:r>
+      <w:r>
+        <w:rPr>
+          <w:rFonts w:cstheme="minorHAnsi"/>
+          <w:sz w:val="24"/>
+          <w:szCs w:val="24"/>
+          <w:lang w:val="en-US"/>
+        </w:rPr>
+        <w:t>, an organizer.</w:t>
+      </w:r>
+    </w:p>
+    <w:p>
+      <w:pPr>
+        <w:pStyle w:val="Testonotaapidipagina"/>
+        <w:numPr>
+          <w:ilvl w:val="0"/>
+          <w:numId w:val="4"/>
+        </w:numPr>
+        <w:ind w:left="709"/>
+        <w:rPr>
+          <w:rFonts w:cstheme="minorHAnsi"/>
+          <w:sz w:val="24"/>
+          <w:szCs w:val="24"/>
+          <w:lang w:val="en-US"/>
+        </w:rPr>
+      </w:pPr>
+      <w:r>
+        <w:rPr>
+          <w:rFonts w:cstheme="minorHAnsi"/>
+          <w:sz w:val="24"/>
+          <w:szCs w:val="24"/>
+          <w:lang w:val="en-US"/>
+        </w:rPr>
+        <w:t xml:space="preserve">Card game type: is one of the following: Poker, Black Jack, Texas </w:t>
+      </w:r>
+      <w:proofErr w:type="spellStart"/>
+      <w:r>
+        <w:rPr>
+          <w:rFonts w:cstheme="minorHAnsi"/>
+          <w:sz w:val="24"/>
+          <w:szCs w:val="24"/>
+          <w:lang w:val="en-US"/>
+        </w:rPr>
+        <w:t>Holdem</w:t>
+      </w:r>
+      <w:proofErr w:type="spellEnd"/>
+      <w:r>
+        <w:rPr>
+          <w:rFonts w:cstheme="minorHAnsi"/>
+          <w:sz w:val="24"/>
+          <w:szCs w:val="24"/>
+          <w:lang w:val="en-US"/>
+        </w:rPr>
+        <w:t xml:space="preserve"> Poker, Scopa, </w:t>
+      </w:r>
+      <w:proofErr w:type="spellStart"/>
+      <w:r>
+        <w:rPr>
+          <w:rFonts w:cstheme="minorHAnsi"/>
+          <w:sz w:val="24"/>
+          <w:szCs w:val="24"/>
+          <w:lang w:val="en-US"/>
+        </w:rPr>
+        <w:t>Scopone</w:t>
+      </w:r>
+      <w:proofErr w:type="spellEnd"/>
+      <w:r>
+        <w:rPr>
+          <w:rFonts w:cstheme="minorHAnsi"/>
+          <w:sz w:val="24"/>
+          <w:szCs w:val="24"/>
+          <w:lang w:val="en-US"/>
+        </w:rPr>
+        <w:t xml:space="preserve">, </w:t>
+      </w:r>
+      <w:proofErr w:type="spellStart"/>
+      <w:r>
+        <w:rPr>
+          <w:rFonts w:cstheme="minorHAnsi"/>
+          <w:sz w:val="24"/>
+          <w:szCs w:val="24"/>
+          <w:lang w:val="en-US"/>
+        </w:rPr>
+        <w:t>Briscola</w:t>
+      </w:r>
+      <w:proofErr w:type="spellEnd"/>
+      <w:r>
+        <w:rPr>
+          <w:rFonts w:cstheme="minorHAnsi"/>
+          <w:sz w:val="24"/>
+          <w:szCs w:val="24"/>
+          <w:lang w:val="en-US"/>
+        </w:rPr>
+        <w:t xml:space="preserve">, </w:t>
+      </w:r>
+      <w:proofErr w:type="spellStart"/>
+      <w:r>
+        <w:rPr>
+          <w:rFonts w:cstheme="minorHAnsi"/>
+          <w:sz w:val="24"/>
+          <w:szCs w:val="24"/>
+          <w:lang w:val="en-US"/>
+        </w:rPr>
+        <w:t>Buraco</w:t>
+      </w:r>
+      <w:proofErr w:type="spellEnd"/>
+      <w:r>
+        <w:rPr>
+          <w:rFonts w:cstheme="minorHAnsi"/>
+          <w:sz w:val="24"/>
+          <w:szCs w:val="24"/>
+          <w:lang w:val="en-US"/>
+        </w:rPr>
+        <w:t xml:space="preserve">, Rummy, </w:t>
+      </w:r>
+      <w:proofErr w:type="spellStart"/>
+      <w:r>
+        <w:rPr>
+          <w:rFonts w:cstheme="minorHAnsi"/>
+          <w:sz w:val="24"/>
+          <w:szCs w:val="24"/>
+          <w:lang w:val="en-US"/>
+        </w:rPr>
+        <w:t>Tressette</w:t>
+      </w:r>
+      <w:proofErr w:type="spellEnd"/>
+      <w:r>
+        <w:rPr>
+          <w:rFonts w:cstheme="minorHAnsi"/>
+          <w:sz w:val="24"/>
+          <w:szCs w:val="24"/>
+          <w:lang w:val="en-US"/>
+        </w:rPr>
+        <w:t xml:space="preserve">. </w:t>
+      </w:r>
+    </w:p>
+    <w:p>
+      <w:pPr>
+        <w:rPr>
+          <w:rFonts w:cstheme="minorHAnsi"/>
+          <w:sz w:val="28"/>
+          <w:szCs w:val="28"/>
+          <w:lang w:val="en-US"/>
+        </w:rPr>
+      </w:pPr>
+    </w:p>
+    <w:p>
+      <w:pPr>
+        <w:rPr>
+          <w:rFonts w:cstheme="minorHAnsi"/>
+          <w:color w:val="A6A6A6" w:themeColor="background1" w:themeShade="A6"/>
+          <w:sz w:val="28"/>
+          <w:szCs w:val="28"/>
+          <w:lang w:val="en-US"/>
+        </w:rPr>
+      </w:pPr>
+    </w:p>
+    <w:p>
+      <w:pPr>
+        <w:rPr>
+          <w:sz w:val="28"/>
+          <w:szCs w:val="28"/>
+          <w:lang w:val="en-US"/>
+        </w:rPr>
+      </w:pPr>
+    </w:p>
+    <w:p>
+      <w:pPr>
+        <w:rPr>
+          <w:sz w:val="28"/>
+          <w:szCs w:val="28"/>
+          <w:lang w:val="en-US"/>
+        </w:rPr>
+      </w:pPr>
+    </w:p>
+    <w:p>
+      <w:pPr>
+        <w:rPr>
+          <w:sz w:val="28"/>
+          <w:szCs w:val="28"/>
+          <w:lang w:val="en-US"/>
+        </w:rPr>
+      </w:pPr>
+    </w:p>
+    <w:p>
+      <w:pPr>
+        <w:rPr>
+          <w:sz w:val="28"/>
+          <w:szCs w:val="28"/>
+          <w:lang w:val="en-US"/>
+        </w:rPr>
+      </w:pPr>
+    </w:p>
+    <w:p>
+      <w:pPr>
+        <w:rPr>
+          <w:sz w:val="28"/>
+          <w:szCs w:val="28"/>
+          <w:lang w:val="en-US"/>
+        </w:rPr>
+      </w:pPr>
+    </w:p>
+    <w:p>
+      <w:pPr>
+        <w:pStyle w:val="Titolo1"/>
+        <w:rPr>
+          <w:rFonts w:asciiTheme="minorHAnsi" w:hAnsiTheme="minorHAnsi" w:cs="Times New Roman"/>
+          <w:lang w:val="en-US"/>
+        </w:rPr>
+      </w:pPr>
+      <w:r>
+        <w:rPr>
+          <w:rFonts w:asciiTheme="minorHAnsi" w:hAnsiTheme="minorHAnsi" w:cs="Times New Roman"/>
+          <w:lang w:val="en-US"/>
+        </w:rPr>
+        <w:lastRenderedPageBreak/>
+        <w:t>Use case diagram</w:t>
+      </w:r>
+    </w:p>
+    <w:p>
+      <w:pPr>
+        <w:rPr>
+          <w:lang w:val="en-US" w:eastAsia="ja-JP"/>
+        </w:rPr>
+      </w:pPr>
+    </w:p>
+    <w:p>
+      <w:pPr>
+        <w:rPr>
+          <w:lang w:val="en-US" w:eastAsia="ja-JP"/>
+        </w:rPr>
+      </w:pPr>
+    </w:p>
+    <w:p>
+      <w:pPr>
+        <w:rPr>
+          <w:sz w:val="28"/>
+          <w:szCs w:val="28"/>
+          <w:lang w:val="en-US"/>
+        </w:rPr>
+      </w:pPr>
+      <w:r>
+        <w:rPr>
+          <w:noProof/>
+          <w:sz w:val="28"/>
+          <w:szCs w:val="28"/>
+          <w:lang w:val="en-US"/>
+        </w:rPr>
+        <w:drawing>
+          <wp:inline distT="0" distB="0" distL="0" distR="0" wp14:anchorId="3C6E48B6" wp14:editId="3C4F6B33">
+            <wp:extent cx="6115050" cy="5572125"/>
+            <wp:effectExtent l="0" t="0" r="0" b="9525"/>
+            <wp:docPr id="1" name="Immagine 1"/>
+            <wp:cNvGraphicFramePr>
+              <a:graphicFrameLocks xmlns:a="http://schemas.openxmlformats.org/drawingml/2006/main" noChangeAspect="1"/>
+            </wp:cNvGraphicFramePr>
+            <a:graphic xmlns:a="http://schemas.openxmlformats.org/drawingml/2006/main">
+              <a:graphicData uri="http://schemas.openxmlformats.org/drawingml/2006/picture">
+                <pic:pic xmlns:pic="http://schemas.openxmlformats.org/drawingml/2006/picture">
+                  <pic:nvPicPr>
+                    <pic:cNvPr id="0" name="Picture 3"/>
+                    <pic:cNvPicPr>
+                      <a:picLocks noChangeAspect="1" noChangeArrowheads="1"/>
+                    </pic:cNvPicPr>
+                  </pic:nvPicPr>
+                  <pic:blipFill>
+                    <a:blip r:embed="rId5">
+                      <a:extLst>
+                        <a:ext uri="{28A0092B-C50C-407E-A947-70E740481C1C}">
+                          <a14:useLocalDpi xmlns:a14="http://schemas.microsoft.com/office/drawing/2010/main" val="0"/>
+                        </a:ext>
+                      </a:extLst>
+                    </a:blip>
+                    <a:srcRect/>
+                    <a:stretch>
+                      <a:fillRect/>
+                    </a:stretch>
+                  </pic:blipFill>
+                  <pic:spPr bwMode="auto">
+                    <a:xfrm>
+                      <a:off x="0" y="0"/>
+                      <a:ext cx="6115050" cy="5572125"/>
+                    </a:xfrm>
+                    <a:prstGeom prst="rect">
+                      <a:avLst/>
+                    </a:prstGeom>
+                    <a:noFill/>
+                    <a:ln>
+                      <a:noFill/>
+                    </a:ln>
+                  </pic:spPr>
+                </pic:pic>
+              </a:graphicData>
+            </a:graphic>
+          </wp:inline>
+        </w:drawing>
+      </w:r>
     </w:p>
     <w:sectPr>
       <w:pgSz w:w="11906" w:h="16838"/>
@@ -787,6 +1786,406 @@
     </w:sectPr>
   </w:body>
 </w:document>
+</file>
+
+<file path=word/numbering.xml><?xml version="1.0" encoding="utf-8"?>
+<w:numbering xmlns:wpc="http://schemas.microsoft.com/office/word/2010/wordprocessingCanvas" xmlns:cx="http://schemas.microsoft.com/office/drawing/2014/chartex" xmlns:cx1="http://schemas.microsoft.com/office/drawing/2015/9/8/chartex" xmlns:cx2="http://schemas.microsoft.com/office/drawing/2015/10/21/chartex" xmlns:cx3="http://schemas.microsoft.com/office/drawing/2016/5/9/chartex" xmlns:cx4="http://schemas.microsoft.com/office/drawing/2016/5/10/chartex" xmlns:cx5="http://schemas.microsoft.com/office/drawing/2016/5/11/chartex" xmlns:cx6="http://schemas.microsoft.com/office/drawing/2016/5/12/chartex" xmlns:cx7="http://schemas.microsoft.com/office/drawing/2016/5/13/chartex" xmlns:cx8="http://schemas.microsoft.com/office/drawing/2016/5/14/chartex" xmlns:mc="http://schemas.openxmlformats.org/markup-compatibility/2006" xmlns:aink="http://schemas.microsoft.com/office/drawing/2016/ink" xmlns:am3d="http://schemas.microsoft.com/office/drawing/2017/model3d" xmlns:o="urn:schemas-microsoft-com:office:office" xmlns:r="http://schemas.openxmlformats.org/officeDocument/2006/relationships" xmlns:m="http://schemas.openxmlformats.org/officeDocument/2006/math" xmlns:v="urn:schemas-microsoft-com:vml" xmlns:wp14="http://schemas.microsoft.com/office/word/2010/wordprocessingDrawing" xmlns:wp="http://schemas.openxmlformats.org/drawingml/2006/wordprocessingDrawing" xmlns:w10="urn:schemas-microsoft-com:office:word" xmlns:w="http://schemas.openxmlformats.org/wordprocessingml/2006/main" xmlns:w14="http://schemas.microsoft.com/office/word/2010/wordml" xmlns:w15="http://schemas.microsoft.com/office/word/2012/wordml" xmlns:w16cex="http://schemas.microsoft.com/office/word/2018/wordml/cex" xmlns:w16cid="http://schemas.microsoft.com/office/word/2016/wordml/cid" xmlns:w16="http://schemas.microsoft.com/office/word/2018/wordml" xmlns:w16sdtdh="http://schemas.microsoft.com/office/word/2020/wordml/sdtdatahash" xmlns:w16se="http://schemas.microsoft.com/office/word/2015/wordml/symex" xmlns:wpg="http://schemas.microsoft.com/office/word/2010/wordprocessingGroup" xmlns:wpi="http://schemas.microsoft.com/office/word/2010/wordprocessingInk" xmlns:wne="http://schemas.microsoft.com/office/word/2006/wordml" xmlns:wps="http://schemas.microsoft.com/office/word/2010/wordprocessingShape" mc:Ignorable="w14 w15 w16se w16cid w16 w16cex w16sdtdh wp14">
+  <w:abstractNum w:abstractNumId="0" w15:restartNumberingAfterBreak="0">
+    <w:nsid w:val="1BB76ACB"/>
+    <w:multiLevelType w:val="hybridMultilevel"/>
+    <w:tmpl w:val="6E4E27DC"/>
+    <w:lvl w:ilvl="0" w:tplc="AAE47A2E">
+      <w:start w:val="1"/>
+      <w:numFmt w:val="decimal"/>
+      <w:lvlText w:val="%1."/>
+      <w:lvlJc w:val="left"/>
+      <w:pPr>
+        <w:ind w:left="786" w:hanging="360"/>
+      </w:pPr>
+      <w:rPr>
+        <w:rFonts w:hint="default"/>
+        <w:color w:val="auto"/>
+        <w:sz w:val="28"/>
+        <w:szCs w:val="28"/>
+      </w:rPr>
+    </w:lvl>
+    <w:lvl w:ilvl="1" w:tplc="04100019">
+      <w:start w:val="1"/>
+      <w:numFmt w:val="lowerLetter"/>
+      <w:lvlText w:val="%2."/>
+      <w:lvlJc w:val="left"/>
+      <w:pPr>
+        <w:ind w:left="1440" w:hanging="360"/>
+      </w:pPr>
+    </w:lvl>
+    <w:lvl w:ilvl="2" w:tplc="0410001B" w:tentative="1">
+      <w:start w:val="1"/>
+      <w:numFmt w:val="lowerRoman"/>
+      <w:lvlText w:val="%3."/>
+      <w:lvlJc w:val="right"/>
+      <w:pPr>
+        <w:ind w:left="2160" w:hanging="180"/>
+      </w:pPr>
+    </w:lvl>
+    <w:lvl w:ilvl="3" w:tplc="0410000F" w:tentative="1">
+      <w:start w:val="1"/>
+      <w:numFmt w:val="decimal"/>
+      <w:lvlText w:val="%4."/>
+      <w:lvlJc w:val="left"/>
+      <w:pPr>
+        <w:ind w:left="2880" w:hanging="360"/>
+      </w:pPr>
+    </w:lvl>
+    <w:lvl w:ilvl="4" w:tplc="04100019" w:tentative="1">
+      <w:start w:val="1"/>
+      <w:numFmt w:val="lowerLetter"/>
+      <w:lvlText w:val="%5."/>
+      <w:lvlJc w:val="left"/>
+      <w:pPr>
+        <w:ind w:left="3600" w:hanging="360"/>
+      </w:pPr>
+    </w:lvl>
+    <w:lvl w:ilvl="5" w:tplc="0410001B" w:tentative="1">
+      <w:start w:val="1"/>
+      <w:numFmt w:val="lowerRoman"/>
+      <w:lvlText w:val="%6."/>
+      <w:lvlJc w:val="right"/>
+      <w:pPr>
+        <w:ind w:left="4320" w:hanging="180"/>
+      </w:pPr>
+    </w:lvl>
+    <w:lvl w:ilvl="6" w:tplc="0410000F" w:tentative="1">
+      <w:start w:val="1"/>
+      <w:numFmt w:val="decimal"/>
+      <w:lvlText w:val="%7."/>
+      <w:lvlJc w:val="left"/>
+      <w:pPr>
+        <w:ind w:left="5040" w:hanging="360"/>
+      </w:pPr>
+    </w:lvl>
+    <w:lvl w:ilvl="7" w:tplc="04100019" w:tentative="1">
+      <w:start w:val="1"/>
+      <w:numFmt w:val="lowerLetter"/>
+      <w:lvlText w:val="%8."/>
+      <w:lvlJc w:val="left"/>
+      <w:pPr>
+        <w:ind w:left="5760" w:hanging="360"/>
+      </w:pPr>
+    </w:lvl>
+    <w:lvl w:ilvl="8" w:tplc="0410001B" w:tentative="1">
+      <w:start w:val="1"/>
+      <w:numFmt w:val="lowerRoman"/>
+      <w:lvlText w:val="%9."/>
+      <w:lvlJc w:val="right"/>
+      <w:pPr>
+        <w:ind w:left="6480" w:hanging="180"/>
+      </w:pPr>
+    </w:lvl>
+  </w:abstractNum>
+  <w:abstractNum w:abstractNumId="1" w15:restartNumberingAfterBreak="0">
+    <w:nsid w:val="21654E4F"/>
+    <w:multiLevelType w:val="hybridMultilevel"/>
+    <w:tmpl w:val="4A5AD352"/>
+    <w:lvl w:ilvl="0" w:tplc="0410000F">
+      <w:start w:val="1"/>
+      <w:numFmt w:val="decimal"/>
+      <w:lvlText w:val="%1."/>
+      <w:lvlJc w:val="left"/>
+      <w:pPr>
+        <w:ind w:left="720" w:hanging="360"/>
+      </w:pPr>
+    </w:lvl>
+    <w:lvl w:ilvl="1" w:tplc="04100019" w:tentative="1">
+      <w:start w:val="1"/>
+      <w:numFmt w:val="lowerLetter"/>
+      <w:lvlText w:val="%2."/>
+      <w:lvlJc w:val="left"/>
+      <w:pPr>
+        <w:ind w:left="1440" w:hanging="360"/>
+      </w:pPr>
+    </w:lvl>
+    <w:lvl w:ilvl="2" w:tplc="0410001B" w:tentative="1">
+      <w:start w:val="1"/>
+      <w:numFmt w:val="lowerRoman"/>
+      <w:lvlText w:val="%3."/>
+      <w:lvlJc w:val="right"/>
+      <w:pPr>
+        <w:ind w:left="2160" w:hanging="180"/>
+      </w:pPr>
+    </w:lvl>
+    <w:lvl w:ilvl="3" w:tplc="0410000F" w:tentative="1">
+      <w:start w:val="1"/>
+      <w:numFmt w:val="decimal"/>
+      <w:lvlText w:val="%4."/>
+      <w:lvlJc w:val="left"/>
+      <w:pPr>
+        <w:ind w:left="2880" w:hanging="360"/>
+      </w:pPr>
+    </w:lvl>
+    <w:lvl w:ilvl="4" w:tplc="04100019" w:tentative="1">
+      <w:start w:val="1"/>
+      <w:numFmt w:val="lowerLetter"/>
+      <w:lvlText w:val="%5."/>
+      <w:lvlJc w:val="left"/>
+      <w:pPr>
+        <w:ind w:left="3600" w:hanging="360"/>
+      </w:pPr>
+    </w:lvl>
+    <w:lvl w:ilvl="5" w:tplc="0410001B" w:tentative="1">
+      <w:start w:val="1"/>
+      <w:numFmt w:val="lowerRoman"/>
+      <w:lvlText w:val="%6."/>
+      <w:lvlJc w:val="right"/>
+      <w:pPr>
+        <w:ind w:left="4320" w:hanging="180"/>
+      </w:pPr>
+    </w:lvl>
+    <w:lvl w:ilvl="6" w:tplc="0410000F" w:tentative="1">
+      <w:start w:val="1"/>
+      <w:numFmt w:val="decimal"/>
+      <w:lvlText w:val="%7."/>
+      <w:lvlJc w:val="left"/>
+      <w:pPr>
+        <w:ind w:left="5040" w:hanging="360"/>
+      </w:pPr>
+    </w:lvl>
+    <w:lvl w:ilvl="7" w:tplc="04100019" w:tentative="1">
+      <w:start w:val="1"/>
+      <w:numFmt w:val="lowerLetter"/>
+      <w:lvlText w:val="%8."/>
+      <w:lvlJc w:val="left"/>
+      <w:pPr>
+        <w:ind w:left="5760" w:hanging="360"/>
+      </w:pPr>
+    </w:lvl>
+    <w:lvl w:ilvl="8" w:tplc="0410001B" w:tentative="1">
+      <w:start w:val="1"/>
+      <w:numFmt w:val="lowerRoman"/>
+      <w:lvlText w:val="%9."/>
+      <w:lvlJc w:val="right"/>
+      <w:pPr>
+        <w:ind w:left="6480" w:hanging="180"/>
+      </w:pPr>
+    </w:lvl>
+  </w:abstractNum>
+  <w:abstractNum w:abstractNumId="2" w15:restartNumberingAfterBreak="0">
+    <w:nsid w:val="28D064C6"/>
+    <w:multiLevelType w:val="hybridMultilevel"/>
+    <w:tmpl w:val="77C4FD8A"/>
+    <w:lvl w:ilvl="0" w:tplc="54FE2436">
+      <w:start w:val="1"/>
+      <w:numFmt w:val="decimal"/>
+      <w:lvlText w:val="%1."/>
+      <w:lvlJc w:val="left"/>
+      <w:pPr>
+        <w:ind w:left="1146" w:hanging="360"/>
+      </w:pPr>
+      <w:rPr>
+        <w:b/>
+        <w:bCs/>
+        <w:sz w:val="20"/>
+        <w:szCs w:val="20"/>
+      </w:rPr>
+    </w:lvl>
+    <w:lvl w:ilvl="1" w:tplc="04100019" w:tentative="1">
+      <w:start w:val="1"/>
+      <w:numFmt w:val="lowerLetter"/>
+      <w:lvlText w:val="%2."/>
+      <w:lvlJc w:val="left"/>
+      <w:pPr>
+        <w:ind w:left="1866" w:hanging="360"/>
+      </w:pPr>
+    </w:lvl>
+    <w:lvl w:ilvl="2" w:tplc="0410001B" w:tentative="1">
+      <w:start w:val="1"/>
+      <w:numFmt w:val="lowerRoman"/>
+      <w:lvlText w:val="%3."/>
+      <w:lvlJc w:val="right"/>
+      <w:pPr>
+        <w:ind w:left="2586" w:hanging="180"/>
+      </w:pPr>
+    </w:lvl>
+    <w:lvl w:ilvl="3" w:tplc="0410000F" w:tentative="1">
+      <w:start w:val="1"/>
+      <w:numFmt w:val="decimal"/>
+      <w:lvlText w:val="%4."/>
+      <w:lvlJc w:val="left"/>
+      <w:pPr>
+        <w:ind w:left="3306" w:hanging="360"/>
+      </w:pPr>
+    </w:lvl>
+    <w:lvl w:ilvl="4" w:tplc="04100019" w:tentative="1">
+      <w:start w:val="1"/>
+      <w:numFmt w:val="lowerLetter"/>
+      <w:lvlText w:val="%5."/>
+      <w:lvlJc w:val="left"/>
+      <w:pPr>
+        <w:ind w:left="4026" w:hanging="360"/>
+      </w:pPr>
+    </w:lvl>
+    <w:lvl w:ilvl="5" w:tplc="0410001B" w:tentative="1">
+      <w:start w:val="1"/>
+      <w:numFmt w:val="lowerRoman"/>
+      <w:lvlText w:val="%6."/>
+      <w:lvlJc w:val="right"/>
+      <w:pPr>
+        <w:ind w:left="4746" w:hanging="180"/>
+      </w:pPr>
+    </w:lvl>
+    <w:lvl w:ilvl="6" w:tplc="0410000F" w:tentative="1">
+      <w:start w:val="1"/>
+      <w:numFmt w:val="decimal"/>
+      <w:lvlText w:val="%7."/>
+      <w:lvlJc w:val="left"/>
+      <w:pPr>
+        <w:ind w:left="5466" w:hanging="360"/>
+      </w:pPr>
+    </w:lvl>
+    <w:lvl w:ilvl="7" w:tplc="04100019" w:tentative="1">
+      <w:start w:val="1"/>
+      <w:numFmt w:val="lowerLetter"/>
+      <w:lvlText w:val="%8."/>
+      <w:lvlJc w:val="left"/>
+      <w:pPr>
+        <w:ind w:left="6186" w:hanging="360"/>
+      </w:pPr>
+    </w:lvl>
+    <w:lvl w:ilvl="8" w:tplc="0410001B" w:tentative="1">
+      <w:start w:val="1"/>
+      <w:numFmt w:val="lowerRoman"/>
+      <w:lvlText w:val="%9."/>
+      <w:lvlJc w:val="right"/>
+      <w:pPr>
+        <w:ind w:left="6906" w:hanging="180"/>
+      </w:pPr>
+    </w:lvl>
+  </w:abstractNum>
+  <w:abstractNum w:abstractNumId="3" w15:restartNumberingAfterBreak="0">
+    <w:nsid w:val="5C991E4A"/>
+    <w:multiLevelType w:val="hybridMultilevel"/>
+    <w:tmpl w:val="BE3ED71E"/>
+    <w:lvl w:ilvl="0" w:tplc="04100003">
+      <w:start w:val="1"/>
+      <w:numFmt w:val="bullet"/>
+      <w:lvlText w:val="o"/>
+      <w:lvlJc w:val="left"/>
+      <w:pPr>
+        <w:ind w:left="1440" w:hanging="360"/>
+      </w:pPr>
+      <w:rPr>
+        <w:rFonts w:ascii="Courier New" w:hAnsi="Courier New" w:cs="Courier New" w:hint="default"/>
+      </w:rPr>
+    </w:lvl>
+    <w:lvl w:ilvl="1" w:tplc="04100003">
+      <w:start w:val="1"/>
+      <w:numFmt w:val="bullet"/>
+      <w:lvlText w:val="o"/>
+      <w:lvlJc w:val="left"/>
+      <w:pPr>
+        <w:ind w:left="2160" w:hanging="360"/>
+      </w:pPr>
+      <w:rPr>
+        <w:rFonts w:ascii="Courier New" w:hAnsi="Courier New" w:cs="Courier New" w:hint="default"/>
+      </w:rPr>
+    </w:lvl>
+    <w:lvl w:ilvl="2" w:tplc="04100005" w:tentative="1">
+      <w:start w:val="1"/>
+      <w:numFmt w:val="bullet"/>
+      <w:lvlText w:val=""/>
+      <w:lvlJc w:val="left"/>
+      <w:pPr>
+        <w:ind w:left="2880" w:hanging="360"/>
+      </w:pPr>
+      <w:rPr>
+        <w:rFonts w:ascii="Wingdings" w:hAnsi="Wingdings" w:hint="default"/>
+      </w:rPr>
+    </w:lvl>
+    <w:lvl w:ilvl="3" w:tplc="04100001" w:tentative="1">
+      <w:start w:val="1"/>
+      <w:numFmt w:val="bullet"/>
+      <w:lvlText w:val=""/>
+      <w:lvlJc w:val="left"/>
+      <w:pPr>
+        <w:ind w:left="3600" w:hanging="360"/>
+      </w:pPr>
+      <w:rPr>
+        <w:rFonts w:ascii="Symbol" w:hAnsi="Symbol" w:hint="default"/>
+      </w:rPr>
+    </w:lvl>
+    <w:lvl w:ilvl="4" w:tplc="04100003" w:tentative="1">
+      <w:start w:val="1"/>
+      <w:numFmt w:val="bullet"/>
+      <w:lvlText w:val="o"/>
+      <w:lvlJc w:val="left"/>
+      <w:pPr>
+        <w:ind w:left="4320" w:hanging="360"/>
+      </w:pPr>
+      <w:rPr>
+        <w:rFonts w:ascii="Courier New" w:hAnsi="Courier New" w:cs="Courier New" w:hint="default"/>
+      </w:rPr>
+    </w:lvl>
+    <w:lvl w:ilvl="5" w:tplc="04100005" w:tentative="1">
+      <w:start w:val="1"/>
+      <w:numFmt w:val="bullet"/>
+      <w:lvlText w:val=""/>
+      <w:lvlJc w:val="left"/>
+      <w:pPr>
+        <w:ind w:left="5040" w:hanging="360"/>
+      </w:pPr>
+      <w:rPr>
+        <w:rFonts w:ascii="Wingdings" w:hAnsi="Wingdings" w:hint="default"/>
+      </w:rPr>
+    </w:lvl>
+    <w:lvl w:ilvl="6" w:tplc="04100001" w:tentative="1">
+      <w:start w:val="1"/>
+      <w:numFmt w:val="bullet"/>
+      <w:lvlText w:val=""/>
+      <w:lvlJc w:val="left"/>
+      <w:pPr>
+        <w:ind w:left="5760" w:hanging="360"/>
+      </w:pPr>
+      <w:rPr>
+        <w:rFonts w:ascii="Symbol" w:hAnsi="Symbol" w:hint="default"/>
+      </w:rPr>
+    </w:lvl>
+    <w:lvl w:ilvl="7" w:tplc="04100003" w:tentative="1">
+      <w:start w:val="1"/>
+      <w:numFmt w:val="bullet"/>
+      <w:lvlText w:val="o"/>
+      <w:lvlJc w:val="left"/>
+      <w:pPr>
+        <w:ind w:left="6480" w:hanging="360"/>
+      </w:pPr>
+      <w:rPr>
+        <w:rFonts w:ascii="Courier New" w:hAnsi="Courier New" w:cs="Courier New" w:hint="default"/>
+      </w:rPr>
+    </w:lvl>
+    <w:lvl w:ilvl="8" w:tplc="04100005" w:tentative="1">
+      <w:start w:val="1"/>
+      <w:numFmt w:val="bullet"/>
+      <w:lvlText w:val=""/>
+      <w:lvlJc w:val="left"/>
+      <w:pPr>
+        <w:ind w:left="7200" w:hanging="360"/>
+      </w:pPr>
+      <w:rPr>
+        <w:rFonts w:ascii="Wingdings" w:hAnsi="Wingdings" w:hint="default"/>
+      </w:rPr>
+    </w:lvl>
+  </w:abstractNum>
+  <w:num w:numId="1">
+    <w:abstractNumId w:val="1"/>
+  </w:num>
+  <w:num w:numId="2">
+    <w:abstractNumId w:val="0"/>
+  </w:num>
+  <w:num w:numId="3">
+    <w:abstractNumId w:val="3"/>
+  </w:num>
+  <w:num w:numId="4">
+    <w:abstractNumId w:val="2"/>
+  </w:num>
+</w:numbering>
 </file>
 
 <file path=word/styles.xml><?xml version="1.0" encoding="utf-8"?>
@@ -1218,6 +2617,7 @@
   <w:style w:type="character" w:default="1" w:styleId="Carpredefinitoparagrafo">
     <w:name w:val="Default Paragraph Font"/>
     <w:uiPriority w:val="1"/>
+    <w:semiHidden/>
     <w:unhideWhenUsed/>
   </w:style>
   <w:style w:type="table" w:default="1" w:styleId="Tabellanormale">
@@ -1286,6 +2686,45 @@
       <w:sz w:val="36"/>
       <w:szCs w:val="36"/>
       <w:lang w:eastAsia="ja-JP"/>
+    </w:rPr>
+  </w:style>
+  <w:style w:type="paragraph" w:styleId="Paragrafoelenco">
+    <w:name w:val="List Paragraph"/>
+    <w:basedOn w:val="Normale"/>
+    <w:uiPriority w:val="34"/>
+    <w:qFormat/>
+    <w:rsid w:val="003D6679"/>
+    <w:pPr>
+      <w:ind w:left="720"/>
+      <w:contextualSpacing/>
+    </w:pPr>
+  </w:style>
+  <w:style w:type="paragraph" w:styleId="Testonotaapidipagina">
+    <w:name w:val="footnote text"/>
+    <w:basedOn w:val="Normale"/>
+    <w:link w:val="TestonotaapidipaginaCarattere"/>
+    <w:uiPriority w:val="99"/>
+    <w:semiHidden/>
+    <w:unhideWhenUsed/>
+    <w:rsid w:val="003D6679"/>
+    <w:pPr>
+      <w:spacing w:after="0" w:line="240" w:lineRule="auto"/>
+    </w:pPr>
+    <w:rPr>
+      <w:sz w:val="20"/>
+      <w:szCs w:val="20"/>
+    </w:rPr>
+  </w:style>
+  <w:style w:type="character" w:customStyle="1" w:styleId="TestonotaapidipaginaCarattere">
+    <w:name w:val="Testo nota a piè di pagina Carattere"/>
+    <w:basedOn w:val="Carpredefinitoparagrafo"/>
+    <w:link w:val="Testonotaapidipagina"/>
+    <w:uiPriority w:val="99"/>
+    <w:semiHidden/>
+    <w:rsid w:val="003D6679"/>
+    <w:rPr>
+      <w:sz w:val="20"/>
+      <w:szCs w:val="20"/>
     </w:rPr>
   </w:style>
 </w:styles>

</xml_diff>

<commit_message>
Ultimi controlli ai deliverables
</commit_message>
<xml_diff>
--- a/Software Requirement Specification/Software Requirement Specification.docx
+++ b/Software Requirement Specification/Software Requirement Specification.docx
@@ -254,7 +254,23 @@
           <w:szCs w:val="28"/>
           <w:lang w:val="en-US"/>
         </w:rPr>
-        <w:t xml:space="preserve">’s main purpose is to allow the organization of amateur card games and tournaments. Users can organize them </w:t>
+        <w:t xml:space="preserve">’s main purpose is to </w:t>
+      </w:r>
+      <w:r>
+        <w:rPr>
+          <w:sz w:val="28"/>
+          <w:szCs w:val="28"/>
+          <w:lang w:val="en-US"/>
+        </w:rPr>
+        <w:t>support</w:t>
+      </w:r>
+      <w:r>
+        <w:rPr>
+          <w:sz w:val="28"/>
+          <w:szCs w:val="28"/>
+          <w:lang w:val="en-US"/>
+        </w:rPr>
+        <w:t xml:space="preserve"> the organization of amateur card games and tournaments. Users can organize them </w:t>
       </w:r>
       <w:r>
         <w:rPr>
@@ -438,23 +454,23 @@
           <w:szCs w:val="28"/>
           <w:lang w:val="en-US"/>
         </w:rPr>
-        <w:t>, a Windows operating system is required (Windows 10 is recommended). An internet connection is also required for the use of maps, necessary to perform a lot of action</w:t>
-      </w:r>
-      <w:r>
-        <w:rPr>
-          <w:sz w:val="28"/>
-          <w:szCs w:val="28"/>
-          <w:lang w:val="en-US"/>
-        </w:rPr>
-        <w:t>s</w:t>
-      </w:r>
-      <w:r>
-        <w:rPr>
-          <w:sz w:val="28"/>
-          <w:szCs w:val="28"/>
-          <w:lang w:val="en-US"/>
-        </w:rPr>
-        <w:t xml:space="preserve">. For the web version of the application, a web browser that supports HTML5 is required; the use of Chrome, version 88 or later, is recommended. </w:t>
+        <w:t>, a Windows operating system is required (Windows 10 is recommended). An internet connection is also required</w:t>
+      </w:r>
+      <w:r>
+        <w:rPr>
+          <w:sz w:val="28"/>
+          <w:szCs w:val="28"/>
+          <w:lang w:val="en-US"/>
+        </w:rPr>
+        <w:t xml:space="preserve">. </w:t>
+      </w:r>
+      <w:r>
+        <w:rPr>
+          <w:sz w:val="28"/>
+          <w:szCs w:val="28"/>
+          <w:lang w:val="en-US"/>
+        </w:rPr>
+        <w:t xml:space="preserve">For the web version of the application, a web browser that supports HTML5 is required; the use of Chrome, version 88 or later, is recommended. </w:t>
       </w:r>
     </w:p>
     <w:p>
@@ -1240,20 +1256,56 @@
         <w:ind w:left="714" w:hanging="357"/>
         <w:contextualSpacing w:val="0"/>
         <w:rPr>
-          <w:rFonts w:cstheme="minorHAnsi"/>
-          <w:sz w:val="28"/>
-          <w:szCs w:val="28"/>
-          <w:lang w:val="en-US"/>
-        </w:rPr>
-      </w:pPr>
-      <w:r>
-        <w:rPr>
-          <w:rFonts w:cstheme="minorHAnsi"/>
-          <w:sz w:val="28"/>
-          <w:szCs w:val="28"/>
-          <w:lang w:val="en-US"/>
-        </w:rPr>
-        <w:t>The system shall provide seat reservations at tables and tournaments only to users with player-type accounts and only within 1 hour from the start of the table and 3 hours from the start of the tournament.</w:t>
+          <w:rFonts w:ascii="Times New Roman" w:hAnsi="Times New Roman" w:cs="Times New Roman"/>
+          <w:sz w:val="28"/>
+          <w:szCs w:val="28"/>
+          <w:lang w:val="en-US"/>
+        </w:rPr>
+      </w:pPr>
+      <w:r>
+        <w:rPr>
+          <w:rFonts w:ascii="Times New Roman" w:hAnsi="Times New Roman" w:cs="Times New Roman"/>
+          <w:sz w:val="28"/>
+          <w:szCs w:val="28"/>
+          <w:lang w:val="en-US"/>
+        </w:rPr>
+        <w:t xml:space="preserve">The system shall provide seat reservations at tables only to users with player-type accounts </w:t>
+      </w:r>
+      <w:r>
+        <w:rPr>
+          <w:rFonts w:ascii="Times New Roman" w:hAnsi="Times New Roman" w:cs="Times New Roman"/>
+          <w:sz w:val="28"/>
+          <w:szCs w:val="28"/>
+          <w:lang w:val="en-US"/>
+        </w:rPr>
+        <w:t xml:space="preserve">and only within 1 hour from the start of </w:t>
+      </w:r>
+      <w:r>
+        <w:rPr>
+          <w:rFonts w:ascii="Times New Roman" w:hAnsi="Times New Roman" w:cs="Times New Roman"/>
+          <w:sz w:val="28"/>
+          <w:szCs w:val="28"/>
+          <w:lang w:val="en-US"/>
+        </w:rPr>
+        <w:t>the</w:t>
+      </w:r>
+      <w:r>
+        <w:rPr>
+          <w:rFonts w:ascii="Times New Roman" w:hAnsi="Times New Roman" w:cs="Times New Roman"/>
+          <w:sz w:val="28"/>
+          <w:szCs w:val="28"/>
+          <w:lang w:val="en-US"/>
+        </w:rPr>
+        <w:t xml:space="preserve"> table</w:t>
+      </w:r>
+      <w:r>
+        <w:rPr>
+          <w:rFonts w:ascii="Times New Roman" w:hAnsi="Times New Roman" w:cs="Times New Roman"/>
+          <w:sz w:val="28"/>
+          <w:szCs w:val="28"/>
+          <w:lang w:val="en-US"/>
+        </w:rPr>
+        <w:t>.</w:t>
       </w:r>
     </w:p>
     <w:p>
@@ -1266,20 +1318,22 @@
         <w:ind w:left="714" w:hanging="357"/>
         <w:contextualSpacing w:val="0"/>
         <w:rPr>
-          <w:rFonts w:cstheme="minorHAnsi"/>
-          <w:sz w:val="28"/>
-          <w:szCs w:val="28"/>
-          <w:lang w:val="en-US"/>
-        </w:rPr>
-      </w:pPr>
-      <w:r>
-        <w:rPr>
-          <w:rFonts w:cstheme="minorHAnsi"/>
-          <w:sz w:val="28"/>
-          <w:szCs w:val="28"/>
-          <w:lang w:val="en-US"/>
-        </w:rPr>
-        <w:t>The system shall provide tournaments sponsorship to users with businessman-type accounts, specifying the business activity to be used as a sponsor.</w:t>
+          <w:rFonts w:ascii="Times New Roman" w:hAnsi="Times New Roman" w:cs="Times New Roman"/>
+          <w:color w:val="A6A6A6" w:themeColor="background1" w:themeShade="A6"/>
+          <w:sz w:val="28"/>
+          <w:szCs w:val="28"/>
+          <w:lang w:val="en-US"/>
+        </w:rPr>
+      </w:pPr>
+      <w:r>
+        <w:rPr>
+          <w:rFonts w:ascii="Times New Roman" w:hAnsi="Times New Roman" w:cs="Times New Roman"/>
+          <w:color w:val="A6A6A6" w:themeColor="background1" w:themeShade="A6"/>
+          <w:sz w:val="28"/>
+          <w:szCs w:val="28"/>
+          <w:lang w:val="en-US"/>
+        </w:rPr>
+        <w:t>The system shall provide seat reservations at tournaments only to users with player-type accounts and only within 3 hours from the start of the tournament.</w:t>
       </w:r>
     </w:p>
     <w:p>
@@ -1293,21 +1347,19 @@
         <w:contextualSpacing w:val="0"/>
         <w:rPr>
           <w:rFonts w:cstheme="minorHAnsi"/>
-          <w:color w:val="A6A6A6" w:themeColor="background1" w:themeShade="A6"/>
-          <w:sz w:val="28"/>
-          <w:szCs w:val="28"/>
-          <w:lang w:val="en-US"/>
-        </w:rPr>
-      </w:pPr>
-      <w:r>
-        <w:rPr>
-          <w:rFonts w:cstheme="minorHAnsi"/>
-          <w:color w:val="A6A6A6" w:themeColor="background1" w:themeShade="A6"/>
-          <w:sz w:val="28"/>
-          <w:szCs w:val="28"/>
-          <w:lang w:val="en-US"/>
-        </w:rPr>
-        <w:t>The system shall provide the declaration of a winner among the participants of a table or tournament, but only to the organizer of the table or tournament.</w:t>
+          <w:sz w:val="28"/>
+          <w:szCs w:val="28"/>
+          <w:lang w:val="en-US"/>
+        </w:rPr>
+      </w:pPr>
+      <w:r>
+        <w:rPr>
+          <w:rFonts w:cstheme="minorHAnsi"/>
+          <w:sz w:val="28"/>
+          <w:szCs w:val="28"/>
+          <w:lang w:val="en-US"/>
+        </w:rPr>
+        <w:t>The system shall provide tournaments sponsorship to users with businessman-type accounts, specifying the business activity to be used as a sponsor.</w:t>
       </w:r>
     </w:p>
     <w:p>
@@ -1335,7 +1387,7 @@
           <w:szCs w:val="28"/>
           <w:lang w:val="en-US"/>
         </w:rPr>
-        <w:t>The system shall provide cancellation of a scheduled table or tournament, but no later than 1 hour from the start of the game or tournament.</w:t>
+        <w:t>The system shall provide the declaration of a winner among the participants of a table or tournament, but only to the organizer of the table or tournament.</w:t>
       </w:r>
     </w:p>
     <w:p>
@@ -1349,20 +1401,21 @@
         <w:contextualSpacing w:val="0"/>
         <w:rPr>
           <w:rFonts w:cstheme="minorHAnsi"/>
-          <w:color w:val="7F7F7F" w:themeColor="text1" w:themeTint="80"/>
-          <w:sz w:val="28"/>
-          <w:szCs w:val="28"/>
-          <w:lang w:val="en-US"/>
-        </w:rPr>
-      </w:pPr>
-      <w:r>
-        <w:rPr>
-          <w:rFonts w:cstheme="minorHAnsi"/>
-          <w:sz w:val="28"/>
-          <w:szCs w:val="28"/>
-          <w:lang w:val="en-US"/>
-        </w:rPr>
-        <w:t>The system shall send a notification to the participants of a table or tournament when it is canceled, specifying the name of the canceled table or tournament and who was the organizer.</w:t>
+          <w:color w:val="A6A6A6" w:themeColor="background1" w:themeShade="A6"/>
+          <w:sz w:val="28"/>
+          <w:szCs w:val="28"/>
+          <w:lang w:val="en-US"/>
+        </w:rPr>
+      </w:pPr>
+      <w:r>
+        <w:rPr>
+          <w:rFonts w:cstheme="minorHAnsi"/>
+          <w:color w:val="A6A6A6" w:themeColor="background1" w:themeShade="A6"/>
+          <w:sz w:val="28"/>
+          <w:szCs w:val="28"/>
+          <w:lang w:val="en-US"/>
+        </w:rPr>
+        <w:t>The system shall provide cancellation of a scheduled table or tournament, but no later than 1 hour from the start of the game or tournament.</w:t>
       </w:r>
     </w:p>
     <w:p>
@@ -1376,6 +1429,33 @@
         <w:contextualSpacing w:val="0"/>
         <w:rPr>
           <w:rFonts w:cstheme="minorHAnsi"/>
+          <w:color w:val="7F7F7F" w:themeColor="text1" w:themeTint="80"/>
+          <w:sz w:val="28"/>
+          <w:szCs w:val="28"/>
+          <w:lang w:val="en-US"/>
+        </w:rPr>
+      </w:pPr>
+      <w:r>
+        <w:rPr>
+          <w:rFonts w:cstheme="minorHAnsi"/>
+          <w:sz w:val="28"/>
+          <w:szCs w:val="28"/>
+          <w:lang w:val="en-US"/>
+        </w:rPr>
+        <w:t>The system shall send a notification to the participants of a table or tournament when it is canceled, specifying the name of the canceled table or tournament and who was the organizer.</w:t>
+      </w:r>
+    </w:p>
+    <w:p>
+      <w:pPr>
+        <w:pStyle w:val="Paragrafoelenco"/>
+        <w:numPr>
+          <w:ilvl w:val="0"/>
+          <w:numId w:val="2"/>
+        </w:numPr>
+        <w:ind w:left="714" w:hanging="357"/>
+        <w:contextualSpacing w:val="0"/>
+        <w:rPr>
+          <w:rFonts w:cstheme="minorHAnsi"/>
           <w:sz w:val="28"/>
           <w:szCs w:val="28"/>
           <w:lang w:val="en-US"/>
@@ -1695,7 +1775,6 @@
           <w:rFonts w:asciiTheme="minorHAnsi" w:hAnsiTheme="minorHAnsi" w:cs="Times New Roman"/>
           <w:lang w:val="en-US"/>
         </w:rPr>
-        <w:lastRenderedPageBreak/>
         <w:t>Use case diagram</w:t>
       </w:r>
     </w:p>
@@ -1729,10 +1808,10 @@
           <w:lang w:val="en-US"/>
         </w:rPr>
         <w:drawing>
-          <wp:inline distT="0" distB="0" distL="0" distR="0" wp14:anchorId="3C6E48B6" wp14:editId="3C4F6B33">
-            <wp:extent cx="6115050" cy="5572125"/>
-            <wp:effectExtent l="0" t="0" r="0" b="9525"/>
-            <wp:docPr id="1" name="Immagine 1"/>
+          <wp:inline distT="0" distB="0" distL="0" distR="0" wp14:anchorId="42BA1788" wp14:editId="102A48AD">
+            <wp:extent cx="6120130" cy="6055995"/>
+            <wp:effectExtent l="0" t="0" r="0" b="0"/>
+            <wp:docPr id="2" name="Immagine 2"/>
             <wp:cNvGraphicFramePr>
               <a:graphicFrameLocks xmlns:a="http://schemas.openxmlformats.org/drawingml/2006/main" noChangeAspect="1"/>
             </wp:cNvGraphicFramePr>
@@ -1740,10 +1819,8 @@
               <a:graphicData uri="http://schemas.openxmlformats.org/drawingml/2006/picture">
                 <pic:pic xmlns:pic="http://schemas.openxmlformats.org/drawingml/2006/picture">
                   <pic:nvPicPr>
-                    <pic:cNvPr id="0" name="Picture 3"/>
-                    <pic:cNvPicPr>
-                      <a:picLocks noChangeAspect="1" noChangeArrowheads="1"/>
-                    </pic:cNvPicPr>
+                    <pic:cNvPr id="2" name="Immagine 2"/>
+                    <pic:cNvPicPr/>
                   </pic:nvPicPr>
                   <pic:blipFill>
                     <a:blip r:embed="rId5">
@@ -1753,23 +1830,18 @@
                         </a:ext>
                       </a:extLst>
                     </a:blip>
-                    <a:srcRect/>
                     <a:stretch>
                       <a:fillRect/>
                     </a:stretch>
                   </pic:blipFill>
-                  <pic:spPr bwMode="auto">
+                  <pic:spPr>
                     <a:xfrm>
                       <a:off x="0" y="0"/>
-                      <a:ext cx="6115050" cy="5572125"/>
+                      <a:ext cx="6120130" cy="6055995"/>
                     </a:xfrm>
                     <a:prstGeom prst="rect">
                       <a:avLst/>
                     </a:prstGeom>
-                    <a:noFill/>
-                    <a:ln>
-                      <a:noFill/>
-                    </a:ln>
                   </pic:spPr>
                 </pic:pic>
               </a:graphicData>

</xml_diff>